<commit_message>
Add and Delete Module Done
</commit_message>
<xml_diff>
--- a/Diary.docx
+++ b/Diary.docx
@@ -328,6 +328,89 @@
       </w:r>
     </w:p>
     <w:p/>
+    <w:p>
+      <w:r>
+        <w:t>03/01/2022</w:t>
+      </w:r>
+    </w:p>
+    <w:p>
+      <w:r>
+        <w:t xml:space="preserve">Just figured out that </w:t>
+      </w:r>
+      <w:proofErr w:type="gramStart"/>
+      <w:r>
+        <w:t>in order to</w:t>
+      </w:r>
+      <w:proofErr w:type="gramEnd"/>
+      <w:r>
+        <w:t xml:space="preserve"> delete a module that has questions in the database, you must first delete the questions and all foreign keys in order to delete that particular module. </w:t>
+      </w:r>
+    </w:p>
+    <w:p>
+      <w:r>
+        <w:t xml:space="preserve">Managed to solve the problem of delete all modules and plug them on the app again. I believe this to be the best approach because if we want to delete a module in the middle, it would be </w:t>
+      </w:r>
+      <w:proofErr w:type="gramStart"/>
+      <w:r>
+        <w:t>easier;</w:t>
+      </w:r>
+      <w:proofErr w:type="gramEnd"/>
+    </w:p>
+    <w:p>
+      <w:pPr>
+        <w:pStyle w:val="ListParagraph"/>
+        <w:numPr>
+          <w:ilvl w:val="0"/>
+          <w:numId w:val="2"/>
+        </w:numPr>
+      </w:pPr>
+      <w:r>
+        <w:t>Delete module from DB</w:t>
+      </w:r>
+    </w:p>
+    <w:p>
+      <w:pPr>
+        <w:pStyle w:val="ListParagraph"/>
+        <w:numPr>
+          <w:ilvl w:val="0"/>
+          <w:numId w:val="2"/>
+        </w:numPr>
+      </w:pPr>
+      <w:r>
+        <w:t xml:space="preserve">Delete all widgets modules </w:t>
+      </w:r>
+    </w:p>
+    <w:p>
+      <w:pPr>
+        <w:pStyle w:val="ListParagraph"/>
+        <w:numPr>
+          <w:ilvl w:val="0"/>
+          <w:numId w:val="2"/>
+        </w:numPr>
+      </w:pPr>
+      <w:r>
+        <w:t>Display all modules from DB</w:t>
+      </w:r>
+    </w:p>
+    <w:p>
+      <w:r>
+        <w:t xml:space="preserve">Managed to implement the delete module button and add </w:t>
+      </w:r>
+      <w:proofErr w:type="spellStart"/>
+      <w:r>
+        <w:t>add</w:t>
+      </w:r>
+      <w:proofErr w:type="spellEnd"/>
+      <w:r>
+        <w:t xml:space="preserve"> module button. I also very hacky code but it worked in the end. </w:t>
+      </w:r>
+    </w:p>
+    <w:p>
+      <w:r>
+        <w:br/>
+        <w:t xml:space="preserve">Also realized about the autoincrement sqlite3 has. Whenever I delete a particular row in a table and add a new row, say module for example it picks up a new id where it left it. It’d be cool to reuse the previous IDs that do not exist anymore (the rows where deletes so their IDs), but I don’t think this cause so much of a problem in the program as of now. </w:t>
+      </w:r>
+    </w:p>
     <w:p/>
     <w:sectPr>
       <w:pgSz w:w="11906" w:h="16838"/>
@@ -342,6 +425,95 @@
 <file path=word/numbering.xml><?xml version="1.0" encoding="utf-8"?>
 <w:numbering xmlns:wpc="http://schemas.microsoft.com/office/word/2010/wordprocessingCanvas" xmlns:cx="http://schemas.microsoft.com/office/drawing/2014/chartex" xmlns:cx1="http://schemas.microsoft.com/office/drawing/2015/9/8/chartex" xmlns:cx2="http://schemas.microsoft.com/office/drawing/2015/10/21/chartex" xmlns:cx3="http://schemas.microsoft.com/office/drawing/2016/5/9/chartex" xmlns:cx4="http://schemas.microsoft.com/office/drawing/2016/5/10/chartex" xmlns:cx5="http://schemas.microsoft.com/office/drawing/2016/5/11/chartex" xmlns:cx6="http://schemas.microsoft.com/office/drawing/2016/5/12/chartex" xmlns:cx7="http://schemas.microsoft.com/office/drawing/2016/5/13/chartex" xmlns:cx8="http://schemas.microsoft.com/office/drawing/2016/5/14/chartex" xmlns:mc="http://schemas.openxmlformats.org/markup-compatibility/2006" xmlns:aink="http://schemas.microsoft.com/office/drawing/2016/ink" xmlns:am3d="http://schemas.microsoft.com/office/drawing/2017/model3d" xmlns:o="urn:schemas-microsoft-com:office:office" xmlns:r="http://schemas.openxmlformats.org/officeDocument/2006/relationships" xmlns:m="http://schemas.openxmlformats.org/officeDocument/2006/math" xmlns:v="urn:schemas-microsoft-com:vml" xmlns:wp14="http://schemas.microsoft.com/office/word/2010/wordprocessingDrawing" xmlns:wp="http://schemas.openxmlformats.org/drawingml/2006/wordprocessingDrawing" xmlns:w10="urn:schemas-microsoft-com:office:word" xmlns:w="http://schemas.openxmlformats.org/wordprocessingml/2006/main" xmlns:w14="http://schemas.microsoft.com/office/word/2010/wordml" xmlns:w15="http://schemas.microsoft.com/office/word/2012/wordml" xmlns:w16cex="http://schemas.microsoft.com/office/word/2018/wordml/cex" xmlns:w16cid="http://schemas.microsoft.com/office/word/2016/wordml/cid" xmlns:w16="http://schemas.microsoft.com/office/word/2018/wordml" xmlns:w16sdtdh="http://schemas.microsoft.com/office/word/2020/wordml/sdtdatahash" xmlns:w16se="http://schemas.microsoft.com/office/word/2015/wordml/symex" xmlns:wpg="http://schemas.microsoft.com/office/word/2010/wordprocessingGroup" xmlns:wpi="http://schemas.microsoft.com/office/word/2010/wordprocessingInk" xmlns:wne="http://schemas.microsoft.com/office/word/2006/wordml" xmlns:wps="http://schemas.microsoft.com/office/word/2010/wordprocessingShape" mc:Ignorable="w14 w15 w16se w16cid w16 w16cex w16sdtdh wp14">
   <w:abstractNum w:abstractNumId="0" w15:restartNumberingAfterBreak="0">
+    <w:nsid w:val="0833314D"/>
+    <w:multiLevelType w:val="hybridMultilevel"/>
+    <w:tmpl w:val="8698F5AA"/>
+    <w:lvl w:ilvl="0" w:tplc="0809000F">
+      <w:start w:val="1"/>
+      <w:numFmt w:val="decimal"/>
+      <w:lvlText w:val="%1."/>
+      <w:lvlJc w:val="left"/>
+      <w:pPr>
+        <w:ind w:left="720" w:hanging="360"/>
+      </w:pPr>
+      <w:rPr>
+        <w:rFonts w:hint="default"/>
+      </w:rPr>
+    </w:lvl>
+    <w:lvl w:ilvl="1" w:tplc="08090019" w:tentative="1">
+      <w:start w:val="1"/>
+      <w:numFmt w:val="lowerLetter"/>
+      <w:lvlText w:val="%2."/>
+      <w:lvlJc w:val="left"/>
+      <w:pPr>
+        <w:ind w:left="1440" w:hanging="360"/>
+      </w:pPr>
+    </w:lvl>
+    <w:lvl w:ilvl="2" w:tplc="0809001B" w:tentative="1">
+      <w:start w:val="1"/>
+      <w:numFmt w:val="lowerRoman"/>
+      <w:lvlText w:val="%3."/>
+      <w:lvlJc w:val="right"/>
+      <w:pPr>
+        <w:ind w:left="2160" w:hanging="180"/>
+      </w:pPr>
+    </w:lvl>
+    <w:lvl w:ilvl="3" w:tplc="0809000F" w:tentative="1">
+      <w:start w:val="1"/>
+      <w:numFmt w:val="decimal"/>
+      <w:lvlText w:val="%4."/>
+      <w:lvlJc w:val="left"/>
+      <w:pPr>
+        <w:ind w:left="2880" w:hanging="360"/>
+      </w:pPr>
+    </w:lvl>
+    <w:lvl w:ilvl="4" w:tplc="08090019" w:tentative="1">
+      <w:start w:val="1"/>
+      <w:numFmt w:val="lowerLetter"/>
+      <w:lvlText w:val="%5."/>
+      <w:lvlJc w:val="left"/>
+      <w:pPr>
+        <w:ind w:left="3600" w:hanging="360"/>
+      </w:pPr>
+    </w:lvl>
+    <w:lvl w:ilvl="5" w:tplc="0809001B" w:tentative="1">
+      <w:start w:val="1"/>
+      <w:numFmt w:val="lowerRoman"/>
+      <w:lvlText w:val="%6."/>
+      <w:lvlJc w:val="right"/>
+      <w:pPr>
+        <w:ind w:left="4320" w:hanging="180"/>
+      </w:pPr>
+    </w:lvl>
+    <w:lvl w:ilvl="6" w:tplc="0809000F" w:tentative="1">
+      <w:start w:val="1"/>
+      <w:numFmt w:val="decimal"/>
+      <w:lvlText w:val="%7."/>
+      <w:lvlJc w:val="left"/>
+      <w:pPr>
+        <w:ind w:left="5040" w:hanging="360"/>
+      </w:pPr>
+    </w:lvl>
+    <w:lvl w:ilvl="7" w:tplc="08090019" w:tentative="1">
+      <w:start w:val="1"/>
+      <w:numFmt w:val="lowerLetter"/>
+      <w:lvlText w:val="%8."/>
+      <w:lvlJc w:val="left"/>
+      <w:pPr>
+        <w:ind w:left="5760" w:hanging="360"/>
+      </w:pPr>
+    </w:lvl>
+    <w:lvl w:ilvl="8" w:tplc="0809001B" w:tentative="1">
+      <w:start w:val="1"/>
+      <w:numFmt w:val="lowerRoman"/>
+      <w:lvlText w:val="%9."/>
+      <w:lvlJc w:val="right"/>
+      <w:pPr>
+        <w:ind w:left="6480" w:hanging="180"/>
+      </w:pPr>
+    </w:lvl>
+  </w:abstractNum>
+  <w:abstractNum w:abstractNumId="1" w15:restartNumberingAfterBreak="0">
     <w:nsid w:val="21486E5E"/>
     <w:multiLevelType w:val="hybridMultilevel"/>
     <w:tmpl w:val="A91077CE"/>
@@ -455,6 +627,9 @@
     </w:lvl>
   </w:abstractNum>
   <w:num w:numId="1">
+    <w:abstractNumId w:val="1"/>
+  </w:num>
+  <w:num w:numId="2">
     <w:abstractNumId w:val="0"/>
   </w:num>
 </w:numbering>

</xml_diff>

<commit_message>
bm phase1 and mcq Done
</commit_message>
<xml_diff>
--- a/Diary.docx
+++ b/Diary.docx
@@ -491,7 +491,7 @@
       <w:r>
         <w:t xml:space="preserve"> but I found the answer Online. Link: </w:t>
       </w:r>
-      <w:hyperlink r:id="rId5" w:history="1">
+      <w:hyperlink r:id="rId6" w:history="1">
         <w:r>
           <w:rPr>
             <w:rStyle w:val="Hyperlink"/>
@@ -678,8 +678,14 @@
           <w:ilvl w:val="0"/>
           <w:numId w:val="1"/>
         </w:numPr>
-      </w:pPr>
-      <w:r>
+        <w:rPr>
+          <w:highlight w:val="green"/>
+        </w:rPr>
+      </w:pPr>
+      <w:r>
+        <w:rPr>
+          <w:highlight w:val="green"/>
+        </w:rPr>
         <w:t>Finish the part when adding a module MCQ and BM frames, starting question and 4-5 answers</w:t>
       </w:r>
     </w:p>
@@ -694,6 +700,117 @@
       </w:r>
     </w:p>
     <w:p/>
+    <w:p>
+      <w:r>
+        <w:lastRenderedPageBreak/>
+        <w:t>21-01-2022</w:t>
+      </w:r>
+    </w:p>
+    <w:p>
+      <w:r>
+        <w:t xml:space="preserve">The Best match part will need an additional table to store the answers because there are a lot of answers and the best match for each possible answer to store. The way this frame will work is as follows. </w:t>
+      </w:r>
+    </w:p>
+    <w:p>
+      <w:r>
+        <w:t xml:space="preserve">When the user clicks the best match type of question, a frame will pop up asking the user to enter 3-4 answers. Then the user will click continue and the app will redirect the user to another frame where he will need to enter all the possible answers. Then the user will click continue again and in this last frame the user will need to match each possible answers to the corresponding answer. </w:t>
+      </w:r>
+    </w:p>
+    <w:p>
+      <w:r>
+        <w:rPr>
+          <w:noProof/>
+        </w:rPr>
+        <w:drawing>
+          <wp:anchor distT="0" distB="0" distL="114300" distR="114300" simplePos="0" relativeHeight="251658240" behindDoc="1" locked="0" layoutInCell="1" allowOverlap="1" wp14:anchorId="13D6BBFD" wp14:editId="5594DDF6">
+            <wp:simplePos x="0" y="0"/>
+            <wp:positionH relativeFrom="margin">
+              <wp:align>center</wp:align>
+            </wp:positionH>
+            <wp:positionV relativeFrom="paragraph">
+              <wp:posOffset>146951</wp:posOffset>
+            </wp:positionV>
+            <wp:extent cx="4263390" cy="2902585"/>
+            <wp:effectExtent l="0" t="0" r="3810" b="0"/>
+            <wp:wrapTight wrapText="bothSides">
+              <wp:wrapPolygon edited="0">
+                <wp:start x="0" y="0"/>
+                <wp:lineTo x="0" y="21406"/>
+                <wp:lineTo x="21523" y="21406"/>
+                <wp:lineTo x="21523" y="0"/>
+                <wp:lineTo x="0" y="0"/>
+              </wp:wrapPolygon>
+            </wp:wrapTight>
+            <wp:docPr id="1" name="Picture 1" descr="Matching Questions"/>
+            <wp:cNvGraphicFramePr>
+              <a:graphicFrameLocks xmlns:a="http://schemas.openxmlformats.org/drawingml/2006/main" noChangeAspect="1"/>
+            </wp:cNvGraphicFramePr>
+            <a:graphic xmlns:a="http://schemas.openxmlformats.org/drawingml/2006/main">
+              <a:graphicData uri="http://schemas.openxmlformats.org/drawingml/2006/picture">
+                <pic:pic xmlns:pic="http://schemas.openxmlformats.org/drawingml/2006/picture">
+                  <pic:nvPicPr>
+                    <pic:cNvPr id="0" name="Picture 1" descr="Matching Questions"/>
+                    <pic:cNvPicPr>
+                      <a:picLocks noChangeAspect="1" noChangeArrowheads="1"/>
+                    </pic:cNvPicPr>
+                  </pic:nvPicPr>
+                  <pic:blipFill>
+                    <a:blip r:embed="rId7">
+                      <a:extLst>
+                        <a:ext uri="{28A0092B-C50C-407E-A947-70E740481C1C}">
+                          <a14:useLocalDpi xmlns:a14="http://schemas.microsoft.com/office/drawing/2010/main" val="0"/>
+                        </a:ext>
+                      </a:extLst>
+                    </a:blip>
+                    <a:srcRect/>
+                    <a:stretch>
+                      <a:fillRect/>
+                    </a:stretch>
+                  </pic:blipFill>
+                  <pic:spPr bwMode="auto">
+                    <a:xfrm>
+                      <a:off x="0" y="0"/>
+                      <a:ext cx="4263390" cy="2902585"/>
+                    </a:xfrm>
+                    <a:prstGeom prst="rect">
+                      <a:avLst/>
+                    </a:prstGeom>
+                    <a:noFill/>
+                    <a:ln>
+                      <a:noFill/>
+                    </a:ln>
+                  </pic:spPr>
+                </pic:pic>
+              </a:graphicData>
+            </a:graphic>
+          </wp:anchor>
+        </w:drawing>
+      </w:r>
+    </w:p>
+    <w:p/>
+    <w:p/>
+    <w:p/>
+    <w:p/>
+    <w:p/>
+    <w:p/>
+    <w:p/>
+    <w:p/>
+    <w:p/>
+    <w:p/>
+    <w:p/>
+    <w:p>
+      <w:r>
+        <w:t xml:space="preserve">The image shows how this will be done in </w:t>
+      </w:r>
+      <w:proofErr w:type="spellStart"/>
+      <w:r>
+        <w:t>tkinter</w:t>
+      </w:r>
+      <w:proofErr w:type="spellEnd"/>
+      <w:r>
+        <w:t>. After this, the user will submit it and the app will store each input in the corresponding field.</w:t>
+      </w:r>
+    </w:p>
     <w:sectPr>
       <w:pgSz w:w="11906" w:h="16838"/>
       <w:pgMar w:top="1440" w:right="1440" w:bottom="1440" w:left="1440" w:header="708" w:footer="708" w:gutter="0"/>
@@ -1703,4 +1820,16 @@
     </a:ext>
   </a:extLst>
 </a:theme>
+</file>
+
+<file path=customXml/item1.xml><?xml version="1.0" encoding="utf-8"?>
+<b:Sources xmlns:b="http://schemas.openxmlformats.org/officeDocument/2006/bibliography" xmlns="http://schemas.openxmlformats.org/officeDocument/2006/bibliography" SelectedStyle="\APASixthEditionOfficeOnline.xsl" StyleName="APA" Version="6"/>
+</file>
+
+<file path=customXml/itemProps1.xml><?xml version="1.0" encoding="utf-8"?>
+<ds:datastoreItem xmlns:ds="http://schemas.openxmlformats.org/officeDocument/2006/customXml" ds:itemID="{1EF9DEFB-95D7-4B2D-BD3A-3F02417E850E}">
+  <ds:schemaRefs>
+    <ds:schemaRef ds:uri="http://schemas.openxmlformats.org/officeDocument/2006/bibliography"/>
+  </ds:schemaRefs>
+</ds:datastoreItem>
 </file>
</xml_diff>

<commit_message>
add three type of question to any module
</commit_message>
<xml_diff>
--- a/Diary.docx
+++ b/Diary.docx
@@ -54,15 +54,7 @@
     </w:p>
     <w:p>
       <w:r>
-        <w:t xml:space="preserve">can choose the quiz, do it and come back to the Log In page </w:t>
-      </w:r>
-      <w:proofErr w:type="gramStart"/>
-      <w:r>
-        <w:t>But</w:t>
-      </w:r>
-      <w:proofErr w:type="gramEnd"/>
-      <w:r>
-        <w:t xml:space="preserve"> this game an error:</w:t>
+        <w:t>can choose the quiz, do it and come back to the Log In page But this game an error:</w:t>
       </w:r>
     </w:p>
     <w:p>
@@ -100,15 +92,7 @@
         <w:t>instead of</w:t>
       </w:r>
       <w:r>
-        <w:t xml:space="preserve"> the circular loop that I thought, </w:t>
-      </w:r>
-      <w:proofErr w:type="gramStart"/>
-      <w:r>
-        <w:t>It’d</w:t>
-      </w:r>
-      <w:proofErr w:type="gramEnd"/>
-      <w:r>
-        <w:t xml:space="preserve"> be better to implement the quiz as linear frames.</w:t>
+        <w:t xml:space="preserve"> the circular loop that I thought, It’d be better to implement the quiz as linear frames.</w:t>
       </w:r>
     </w:p>
     <w:p>
@@ -210,15 +194,7 @@
     </w:p>
     <w:p>
       <w:r>
-        <w:t xml:space="preserve">Today I change a bit the interface of the log in page and started creating the tables needed to store modules, </w:t>
-      </w:r>
-      <w:proofErr w:type="gramStart"/>
-      <w:r>
-        <w:t>questions</w:t>
-      </w:r>
-      <w:proofErr w:type="gramEnd"/>
-      <w:r>
-        <w:t xml:space="preserve"> and feedback.  I plan t</w:t>
+        <w:t>Today I change a bit the interface of the log in page and started creating the tables needed to store modules, questions and feedback.  I plan t</w:t>
       </w:r>
       <w:r>
         <w:t xml:space="preserve">o create couple of buttons to add and remove modules from the </w:t>
@@ -308,23 +284,7 @@
     </w:p>
     <w:p>
       <w:r>
-        <w:t xml:space="preserve">Today I am trying to edit the admin page. I am thinking in adding two buttons next to each module already displayed in the app. This would be simpler and will allow the user to click on the desire module and edit it or even change/delete questions. However, </w:t>
-      </w:r>
-      <w:proofErr w:type="gramStart"/>
-      <w:r>
-        <w:t>If</w:t>
-      </w:r>
-      <w:proofErr w:type="gramEnd"/>
-      <w:r>
-        <w:t xml:space="preserve"> we are dealing with 25+ modules it can get very messy. </w:t>
-      </w:r>
-      <w:proofErr w:type="gramStart"/>
-      <w:r>
-        <w:t>So</w:t>
-      </w:r>
-      <w:proofErr w:type="gramEnd"/>
-      <w:r>
-        <w:t xml:space="preserve"> I am considering not displaying any module name and just a normal log in type of window where the user will be able to select a module by filtering the module name and do stuff (delete/edit questions) with it.</w:t>
+        <w:t>Today I am trying to edit the admin page. I am thinking in adding two buttons next to each module already displayed in the app. This would be simpler and will allow the user to click on the desire module and edit it or even change/delete questions. However, If we are dealing with 25+ modules it can get very messy. So I am considering not displaying any module name and just a normal log in type of window where the user will be able to select a module by filtering the module name and do stuff (delete/edit questions) with it.</w:t>
       </w:r>
     </w:p>
     <w:p/>
@@ -338,26 +298,13 @@
     </w:p>
     <w:p>
       <w:r>
-        <w:t xml:space="preserve">Just figured out that </w:t>
-      </w:r>
-      <w:proofErr w:type="gramStart"/>
-      <w:r>
-        <w:t>in order to</w:t>
-      </w:r>
-      <w:proofErr w:type="gramEnd"/>
-      <w:r>
-        <w:t xml:space="preserve"> delete a module that has questions in the database, you must first delete the questions and all foreign keys in order to delete that particular module. </w:t>
-      </w:r>
-    </w:p>
-    <w:p>
-      <w:r>
-        <w:t xml:space="preserve">Managed to solve the problem of delete all modules and plug them on the app again. I believe this to be the best approach because if we want to delete a module in the middle, it would be </w:t>
-      </w:r>
-      <w:proofErr w:type="gramStart"/>
-      <w:r>
-        <w:t>easier;</w:t>
-      </w:r>
-      <w:proofErr w:type="gramEnd"/>
+        <w:t xml:space="preserve">Just figured out that in order to delete a module that has questions in the database, you must first delete the questions and all foreign keys in order to delete that particular module. </w:t>
+      </w:r>
+    </w:p>
+    <w:p>
+      <w:r>
+        <w:t>Managed to solve the problem of delete all modules and plug them on the app again. I believe this to be the best approach because if we want to delete a module in the middle, it would be easier;</w:t>
+      </w:r>
     </w:p>
     <w:p>
       <w:pPr>
@@ -481,15 +428,7 @@
     <w:p>
       <w:r>
         <w:lastRenderedPageBreak/>
-        <w:t xml:space="preserve">Update: It doesn’t work at </w:t>
-      </w:r>
-      <w:proofErr w:type="gramStart"/>
-      <w:r>
-        <w:t>all</w:t>
-      </w:r>
-      <w:proofErr w:type="gramEnd"/>
-      <w:r>
-        <w:t xml:space="preserve"> but I found the answer Online. Link: </w:t>
+        <w:t xml:space="preserve">Update: It doesn’t work at all but I found the answer Online. Link: </w:t>
       </w:r>
       <w:hyperlink r:id="rId6" w:history="1">
         <w:r>
@@ -519,15 +458,7 @@
     </w:p>
     <w:p>
       <w:r>
-        <w:t xml:space="preserve">Now, the new approach I took when adding a new module is that the current window (frame) will take the user to another frame where user will select one between 3 </w:t>
-      </w:r>
-      <w:proofErr w:type="gramStart"/>
-      <w:r>
-        <w:t>type</w:t>
-      </w:r>
-      <w:proofErr w:type="gramEnd"/>
-      <w:r>
-        <w:t xml:space="preserve"> of questions and base on that user will be taken to another frame where the user will be able to insert the name, starting question, answer, other incorrect answers and feedback. </w:t>
+        <w:t xml:space="preserve">Now, the new approach I took when adding a new module is that the current window (frame) will take the user to another frame where user will select one between 3 type of questions and base on that user will be taken to another frame where the user will be able to insert the name, starting question, answer, other incorrect answers and feedback. </w:t>
       </w:r>
     </w:p>
     <w:p>
@@ -809,6 +740,22 @@
       <w:proofErr w:type="spellEnd"/>
       <w:r>
         <w:t>. After this, the user will submit it and the app will store each input in the corresponding field.</w:t>
+      </w:r>
+    </w:p>
+    <w:p/>
+    <w:p>
+      <w:r>
+        <w:t>22/01/2022</w:t>
+      </w:r>
+    </w:p>
+    <w:p>
+      <w:r>
+        <w:t>Today I implemented the bm so when the user wants to create a question he can now choose bm type of question.</w:t>
+      </w:r>
+    </w:p>
+    <w:p>
+      <w:r>
+        <w:t xml:space="preserve">I will know try to make an add question button </w:t>
       </w:r>
     </w:p>
     <w:sectPr>

</xml_diff>

<commit_message>
edit quest and del quest done
</commit_message>
<xml_diff>
--- a/Diary.docx
+++ b/Diary.docx
@@ -34,13 +34,8 @@
     </w:p>
     <w:p>
       <w:r>
-        <w:t xml:space="preserve">During the implementation of the </w:t>
-      </w:r>
-      <w:proofErr w:type="spellStart"/>
-      <w:r>
-        <w:t>LogInPage</w:t>
-      </w:r>
-      <w:proofErr w:type="spellEnd"/>
+        <w:t>During the implementation of the LogInPage</w:t>
+      </w:r>
     </w:p>
     <w:p>
       <w:r>
@@ -58,29 +53,8 @@
       </w:r>
     </w:p>
     <w:p>
-      <w:proofErr w:type="spellStart"/>
-      <w:r>
-        <w:t>ImportError</w:t>
-      </w:r>
-      <w:proofErr w:type="spellEnd"/>
-      <w:r>
-        <w:t>: cannot import name '</w:t>
-      </w:r>
-      <w:proofErr w:type="spellStart"/>
-      <w:r>
-        <w:t>LogInPage</w:t>
-      </w:r>
-      <w:proofErr w:type="spellEnd"/>
-      <w:r>
-        <w:t>' from partially initialized module '</w:t>
-      </w:r>
-      <w:proofErr w:type="spellStart"/>
-      <w:r>
-        <w:t>LogIn</w:t>
-      </w:r>
-      <w:proofErr w:type="spellEnd"/>
-      <w:r>
-        <w:t>' (most likely due to a circular import)</w:t>
+      <w:r>
+        <w:t>ImportError: cannot import name 'LogInPage' from partially initialized module 'LogIn' (most likely due to a circular import)</w:t>
       </w:r>
     </w:p>
     <w:p/>
@@ -101,13 +75,8 @@
       </w:r>
     </w:p>
     <w:p>
-      <w:proofErr w:type="spellStart"/>
-      <w:r>
-        <w:t>LogInFrame</w:t>
-      </w:r>
-      <w:proofErr w:type="spellEnd"/>
-      <w:r>
-        <w:t xml:space="preserve"> </w:t>
+      <w:r>
+        <w:t xml:space="preserve">LogInFrame </w:t>
       </w:r>
       <w:r>
         <w:sym w:font="Wingdings" w:char="F0E0"/>
@@ -143,22 +112,15 @@
       <w:r>
         <w:t xml:space="preserve"> to the specific database </w:t>
       </w:r>
-      <w:proofErr w:type="spellStart"/>
-      <w:r>
-        <w:t>e.g</w:t>
-      </w:r>
-      <w:proofErr w:type="spellEnd"/>
-      <w:r>
-        <w:t xml:space="preserve"> ----------------&gt; VALUES</w:t>
+      <w:r>
+        <w:t>e.g ----------------&gt; VALUES</w:t>
       </w:r>
       <w:r>
         <w:t xml:space="preserve"> (‘</w:t>
       </w:r>
-      <w:proofErr w:type="spellStart"/>
       <w:r>
         <w:t>test_id</w:t>
       </w:r>
-      <w:proofErr w:type="spellEnd"/>
       <w:r>
         <w:t>’,</w:t>
       </w:r>
@@ -344,15 +306,7 @@
     </w:p>
     <w:p>
       <w:r>
-        <w:t xml:space="preserve">Managed to implement the delete module button and add </w:t>
-      </w:r>
-      <w:proofErr w:type="spellStart"/>
-      <w:r>
-        <w:t>add</w:t>
-      </w:r>
-      <w:proofErr w:type="spellEnd"/>
-      <w:r>
-        <w:t xml:space="preserve"> module button. I also very hacky code but it worked in the end. </w:t>
+        <w:t xml:space="preserve">Managed to implement the delete module button and add add module button. I also very hacky code but it worked in the end. </w:t>
       </w:r>
     </w:p>
     <w:p>
@@ -380,23 +334,7 @@
     </w:p>
     <w:p>
       <w:r>
-        <w:t xml:space="preserve">Apparently, we can. However, </w:t>
-      </w:r>
-      <w:proofErr w:type="spellStart"/>
-      <w:r>
-        <w:t>Im</w:t>
-      </w:r>
-      <w:proofErr w:type="spellEnd"/>
-      <w:r>
-        <w:t xml:space="preserve"> having some issues with it. </w:t>
-      </w:r>
-      <w:proofErr w:type="spellStart"/>
-      <w:r>
-        <w:t>Ill</w:t>
-      </w:r>
-      <w:proofErr w:type="spellEnd"/>
-      <w:r>
-        <w:t xml:space="preserve"> come back tomorrow.</w:t>
+        <w:t>Apparently, we can. However, Im having some issues with it. Ill come back tomorrow.</w:t>
       </w:r>
     </w:p>
     <w:p>
@@ -463,23 +401,7 @@
     </w:p>
     <w:p>
       <w:r>
-        <w:t xml:space="preserve">Some characteristics of the </w:t>
-      </w:r>
-      <w:proofErr w:type="spellStart"/>
-      <w:r>
-        <w:t>addModule</w:t>
-      </w:r>
-      <w:proofErr w:type="spellEnd"/>
-      <w:r>
-        <w:t>/</w:t>
-      </w:r>
-      <w:proofErr w:type="spellStart"/>
-      <w:r>
-        <w:t>addQuestion</w:t>
-      </w:r>
-      <w:proofErr w:type="spellEnd"/>
-      <w:r>
-        <w:t xml:space="preserve"> frames</w:t>
+        <w:t>Some characteristics of the addModule/addQuestion frames</w:t>
       </w:r>
     </w:p>
     <w:p>
@@ -501,23 +423,7 @@
     </w:p>
     <w:p>
       <w:r>
-        <w:t xml:space="preserve">But there is one thing I still am debating with. That is when the admin wants to add a question to a specific module. This time the frame </w:t>
-      </w:r>
-      <w:proofErr w:type="spellStart"/>
-      <w:r>
-        <w:t>addModule</w:t>
-      </w:r>
-      <w:proofErr w:type="spellEnd"/>
-      <w:r>
-        <w:t xml:space="preserve"> instead of giving an entry for the user to write the module, </w:t>
-      </w:r>
-      <w:proofErr w:type="spellStart"/>
-      <w:r>
-        <w:t>addModule</w:t>
-      </w:r>
-      <w:proofErr w:type="spellEnd"/>
-      <w:r>
-        <w:t xml:space="preserve"> should display a list of modules for the user to select and work on.</w:t>
+        <w:t>But there is one thing I still am debating with. That is when the admin wants to add a question to a specific module. This time the frame addModule instead of giving an entry for the user to write the module, addModule should display a list of modules for the user to select and work on.</w:t>
       </w:r>
       <w:r>
         <w:t xml:space="preserve"> I think for now I will have to create 2 different frames for each purpose. One for the add Module + Starting question and Other for just selecting the module where you want to add it and type some questions + their answer. Simple as that.</w:t>
@@ -562,15 +468,7 @@
         <w:t xml:space="preserve"> window as this was more complicated than I thought. However, I still managed to find a way of selecting first the type of question the user wants to pick up when adding a module. not so bad at all.</w:t>
       </w:r>
       <w:r>
-        <w:t xml:space="preserve"> I also managed to implement the True or False type of question and made some testing, all working well. </w:t>
-      </w:r>
-      <w:proofErr w:type="spellStart"/>
-      <w:r>
-        <w:t>Im</w:t>
-      </w:r>
-      <w:proofErr w:type="spellEnd"/>
-      <w:r>
-        <w:t xml:space="preserve"> planning to complete the Best Match and MCQ tomorrow.</w:t>
+        <w:t xml:space="preserve"> I also managed to implement the True or False type of question and made some testing, all working well. Im planning to complete the Best Match and MCQ tomorrow.</w:t>
       </w:r>
     </w:p>
     <w:p/>
@@ -731,15 +629,7 @@
     <w:p/>
     <w:p>
       <w:r>
-        <w:t xml:space="preserve">The image shows how this will be done in </w:t>
-      </w:r>
-      <w:proofErr w:type="spellStart"/>
-      <w:r>
-        <w:t>tkinter</w:t>
-      </w:r>
-      <w:proofErr w:type="spellEnd"/>
-      <w:r>
-        <w:t>. After this, the user will submit it and the app will store each input in the corresponding field.</w:t>
+        <w:t>The image shows how this will be done in tkinter. After this, the user will submit it and the app will store each input in the corresponding field.</w:t>
       </w:r>
     </w:p>
     <w:p/>
@@ -765,35 +655,235 @@
     </w:p>
     <w:p>
       <w:r>
-        <w:t xml:space="preserve">Now you can add as many questions as you want from each type of question.  </w:t>
-      </w:r>
-      <w:r>
-        <w:t>Next,</w:t>
-      </w:r>
-      <w:r>
-        <w:t xml:space="preserve"> I will handle some </w:t>
-      </w:r>
-      <w:r>
-        <w:t>edge cases</w:t>
-      </w:r>
-      <w:r>
-        <w:t xml:space="preserve"> such as when the users enter a module name == “” we want to raise an error. </w:t>
-      </w:r>
-    </w:p>
-    <w:p>
-      <w:r>
-        <w:t>Also,</w:t>
-      </w:r>
-      <w:r>
-        <w:t xml:space="preserve"> I will be doing the delete question and edit question frame</w:t>
-      </w:r>
-    </w:p>
-    <w:p>
-      <w:r>
-        <w:t xml:space="preserve">I will start with the report of the project. </w:t>
-      </w:r>
-    </w:p>
-    <w:p/>
+        <w:t xml:space="preserve">Now you can add as many questions as you want from each type of question.  Next, I will handle some edge cases such as when the users enter a module name == “” we want to raise an error. </w:t>
+      </w:r>
+    </w:p>
+    <w:p/>
+    <w:p/>
+    <w:p/>
+    <w:p/>
+    <w:p>
+      <w:r>
+        <w:lastRenderedPageBreak/>
+        <w:t>Things I will do today:</w:t>
+      </w:r>
+    </w:p>
+    <w:p/>
+    <w:p>
+      <w:pPr>
+        <w:pStyle w:val="ListParagraph"/>
+        <w:numPr>
+          <w:ilvl w:val="0"/>
+          <w:numId w:val="3"/>
+        </w:numPr>
+        <w:spacing w:line="256" w:lineRule="auto"/>
+        <w:rPr>
+          <w:highlight w:val="green"/>
+        </w:rPr>
+      </w:pPr>
+      <w:r>
+        <w:rPr>
+          <w:highlight w:val="green"/>
+        </w:rPr>
+        <w:t>Implement deletion of a question.</w:t>
+      </w:r>
+    </w:p>
+    <w:p>
+      <w:pPr>
+        <w:pStyle w:val="ListParagraph"/>
+        <w:numPr>
+          <w:ilvl w:val="1"/>
+          <w:numId w:val="3"/>
+        </w:numPr>
+        <w:spacing w:line="256" w:lineRule="auto"/>
+        <w:rPr>
+          <w:highlight w:val="green"/>
+        </w:rPr>
+      </w:pPr>
+      <w:r>
+        <w:rPr>
+          <w:highlight w:val="green"/>
+        </w:rPr>
+        <w:t>First all the feedback and bma answers of the particular question in the DB must be deleted.</w:t>
+      </w:r>
+    </w:p>
+    <w:p>
+      <w:pPr>
+        <w:pStyle w:val="ListParagraph"/>
+        <w:numPr>
+          <w:ilvl w:val="1"/>
+          <w:numId w:val="3"/>
+        </w:numPr>
+        <w:spacing w:line="256" w:lineRule="auto"/>
+        <w:rPr>
+          <w:highlight w:val="green"/>
+        </w:rPr>
+      </w:pPr>
+      <w:r>
+        <w:rPr>
+          <w:highlight w:val="green"/>
+        </w:rPr>
+        <w:t>After that, we can delete the question itself from the DB</w:t>
+      </w:r>
+    </w:p>
+    <w:p/>
+    <w:p>
+      <w:pPr>
+        <w:pStyle w:val="ListParagraph"/>
+        <w:numPr>
+          <w:ilvl w:val="0"/>
+          <w:numId w:val="3"/>
+        </w:numPr>
+        <w:spacing w:line="256" w:lineRule="auto"/>
+        <w:rPr>
+          <w:highlight w:val="green"/>
+        </w:rPr>
+      </w:pPr>
+      <w:r>
+        <w:rPr>
+          <w:highlight w:val="green"/>
+        </w:rPr>
+        <w:t>Implement Edit frame of a question.</w:t>
+      </w:r>
+    </w:p>
+    <w:p>
+      <w:pPr>
+        <w:pStyle w:val="ListParagraph"/>
+        <w:numPr>
+          <w:ilvl w:val="1"/>
+          <w:numId w:val="3"/>
+        </w:numPr>
+        <w:spacing w:line="256" w:lineRule="auto"/>
+        <w:rPr>
+          <w:highlight w:val="green"/>
+        </w:rPr>
+      </w:pPr>
+      <w:r>
+        <w:rPr>
+          <w:highlight w:val="green"/>
+        </w:rPr>
+        <w:t>Inside of the Del Frame, a button that will prompt a new small window.</w:t>
+      </w:r>
+    </w:p>
+    <w:p>
+      <w:pPr>
+        <w:pStyle w:val="ListParagraph"/>
+        <w:numPr>
+          <w:ilvl w:val="2"/>
+          <w:numId w:val="3"/>
+        </w:numPr>
+        <w:spacing w:line="256" w:lineRule="auto"/>
+        <w:rPr>
+          <w:highlight w:val="green"/>
+        </w:rPr>
+      </w:pPr>
+      <w:r>
+        <w:rPr>
+          <w:highlight w:val="green"/>
+        </w:rPr>
+        <w:t>This new window will have a list of questions. The user will choose a question and click submit to start editing the question. A new window will be prompted.</w:t>
+      </w:r>
+    </w:p>
+    <w:p>
+      <w:pPr>
+        <w:pStyle w:val="ListParagraph"/>
+        <w:numPr>
+          <w:ilvl w:val="1"/>
+          <w:numId w:val="3"/>
+        </w:numPr>
+        <w:spacing w:line="256" w:lineRule="auto"/>
+      </w:pPr>
+      <w:r>
+        <w:rPr>
+          <w:highlight w:val="green"/>
+        </w:rPr>
+        <w:t xml:space="preserve">This new window will show the </w:t>
+      </w:r>
+      <w:r>
+        <w:rPr>
+          <w:color w:val="00B0F0"/>
+          <w:highlight w:val="green"/>
+        </w:rPr>
+        <w:t>question name, answers</w:t>
+      </w:r>
+      <w:r>
+        <w:rPr>
+          <w:highlight w:val="green"/>
+        </w:rPr>
+        <w:t xml:space="preserve">, </w:t>
+      </w:r>
+      <w:r>
+        <w:rPr>
+          <w:color w:val="00B0F0"/>
+          <w:highlight w:val="green"/>
+        </w:rPr>
+        <w:t>possible answers</w:t>
+      </w:r>
+      <w:r>
+        <w:rPr>
+          <w:highlight w:val="green"/>
+        </w:rPr>
+        <w:t xml:space="preserve">, </w:t>
+      </w:r>
+      <w:r>
+        <w:rPr>
+          <w:color w:val="00B0F0"/>
+          <w:highlight w:val="green"/>
+        </w:rPr>
+        <w:t xml:space="preserve">question mark </w:t>
+      </w:r>
+      <w:r>
+        <w:rPr>
+          <w:highlight w:val="green"/>
+        </w:rPr>
+        <w:t>of the current question chosen.</w:t>
+      </w:r>
+      <w:r>
+        <w:t xml:space="preserve"> If type of question is bma, it should also give the option to change the bma_father and bma_child of each answer. </w:t>
+      </w:r>
+    </w:p>
+    <w:p>
+      <w:pPr>
+        <w:pStyle w:val="ListParagraph"/>
+        <w:numPr>
+          <w:ilvl w:val="1"/>
+          <w:numId w:val="3"/>
+        </w:numPr>
+        <w:spacing w:line="256" w:lineRule="auto"/>
+      </w:pPr>
+      <w:r>
+        <w:t>Submit</w:t>
+      </w:r>
+    </w:p>
+    <w:p>
+      <w:pPr>
+        <w:pStyle w:val="ListParagraph"/>
+        <w:numPr>
+          <w:ilvl w:val="0"/>
+          <w:numId w:val="3"/>
+        </w:numPr>
+        <w:spacing w:line="256" w:lineRule="auto"/>
+      </w:pPr>
+      <w:r>
+        <w:t>Start of the report.</w:t>
+      </w:r>
+    </w:p>
+    <w:p/>
+    <w:p>
+      <w:r>
+        <w:t>JOIN TIARA’S PART TO MY ADMIN PAGE, SO WE DON’T NEED LOGIN</w:t>
+      </w:r>
+    </w:p>
+    <w:p>
+      <w:r>
+        <w:t>25/01/2022</w:t>
+      </w:r>
+    </w:p>
+    <w:p>
+      <w:r>
+        <w:t>Today I completed the Edit question and delete question. So we can delete each questions and edit it as well when clicking on the module name buton.</w:t>
+      </w:r>
+    </w:p>
     <w:sectPr>
       <w:pgSz w:w="11906" w:h="16838"/>
       <w:pgMar w:top="1440" w:right="1440" w:bottom="1440" w:left="1440" w:header="708" w:footer="708" w:gutter="0"/>
@@ -896,6 +986,119 @@
     </w:lvl>
   </w:abstractNum>
   <w:abstractNum w:abstractNumId="1" w15:restartNumberingAfterBreak="0">
+    <w:nsid w:val="158E2C25"/>
+    <w:multiLevelType w:val="hybridMultilevel"/>
+    <w:tmpl w:val="84B6BB9C"/>
+    <w:lvl w:ilvl="0" w:tplc="08090001">
+      <w:start w:val="1"/>
+      <w:numFmt w:val="bullet"/>
+      <w:lvlText w:val=""/>
+      <w:lvlJc w:val="left"/>
+      <w:pPr>
+        <w:ind w:left="720" w:hanging="360"/>
+      </w:pPr>
+      <w:rPr>
+        <w:rFonts w:ascii="Symbol" w:hAnsi="Symbol" w:hint="default"/>
+      </w:rPr>
+    </w:lvl>
+    <w:lvl w:ilvl="1" w:tplc="08090003">
+      <w:start w:val="1"/>
+      <w:numFmt w:val="bullet"/>
+      <w:lvlText w:val="o"/>
+      <w:lvlJc w:val="left"/>
+      <w:pPr>
+        <w:ind w:left="1440" w:hanging="360"/>
+      </w:pPr>
+      <w:rPr>
+        <w:rFonts w:ascii="Courier New" w:hAnsi="Courier New" w:cs="Courier New" w:hint="default"/>
+      </w:rPr>
+    </w:lvl>
+    <w:lvl w:ilvl="2" w:tplc="08090005">
+      <w:start w:val="1"/>
+      <w:numFmt w:val="bullet"/>
+      <w:lvlText w:val=""/>
+      <w:lvlJc w:val="left"/>
+      <w:pPr>
+        <w:ind w:left="2160" w:hanging="360"/>
+      </w:pPr>
+      <w:rPr>
+        <w:rFonts w:ascii="Wingdings" w:hAnsi="Wingdings" w:hint="default"/>
+      </w:rPr>
+    </w:lvl>
+    <w:lvl w:ilvl="3" w:tplc="08090001">
+      <w:start w:val="1"/>
+      <w:numFmt w:val="bullet"/>
+      <w:lvlText w:val=""/>
+      <w:lvlJc w:val="left"/>
+      <w:pPr>
+        <w:ind w:left="2880" w:hanging="360"/>
+      </w:pPr>
+      <w:rPr>
+        <w:rFonts w:ascii="Symbol" w:hAnsi="Symbol" w:hint="default"/>
+      </w:rPr>
+    </w:lvl>
+    <w:lvl w:ilvl="4" w:tplc="08090003">
+      <w:start w:val="1"/>
+      <w:numFmt w:val="bullet"/>
+      <w:lvlText w:val="o"/>
+      <w:lvlJc w:val="left"/>
+      <w:pPr>
+        <w:ind w:left="3600" w:hanging="360"/>
+      </w:pPr>
+      <w:rPr>
+        <w:rFonts w:ascii="Courier New" w:hAnsi="Courier New" w:cs="Courier New" w:hint="default"/>
+      </w:rPr>
+    </w:lvl>
+    <w:lvl w:ilvl="5" w:tplc="08090005">
+      <w:start w:val="1"/>
+      <w:numFmt w:val="bullet"/>
+      <w:lvlText w:val=""/>
+      <w:lvlJc w:val="left"/>
+      <w:pPr>
+        <w:ind w:left="4320" w:hanging="360"/>
+      </w:pPr>
+      <w:rPr>
+        <w:rFonts w:ascii="Wingdings" w:hAnsi="Wingdings" w:hint="default"/>
+      </w:rPr>
+    </w:lvl>
+    <w:lvl w:ilvl="6" w:tplc="08090001">
+      <w:start w:val="1"/>
+      <w:numFmt w:val="bullet"/>
+      <w:lvlText w:val=""/>
+      <w:lvlJc w:val="left"/>
+      <w:pPr>
+        <w:ind w:left="5040" w:hanging="360"/>
+      </w:pPr>
+      <w:rPr>
+        <w:rFonts w:ascii="Symbol" w:hAnsi="Symbol" w:hint="default"/>
+      </w:rPr>
+    </w:lvl>
+    <w:lvl w:ilvl="7" w:tplc="08090003">
+      <w:start w:val="1"/>
+      <w:numFmt w:val="bullet"/>
+      <w:lvlText w:val="o"/>
+      <w:lvlJc w:val="left"/>
+      <w:pPr>
+        <w:ind w:left="5760" w:hanging="360"/>
+      </w:pPr>
+      <w:rPr>
+        <w:rFonts w:ascii="Courier New" w:hAnsi="Courier New" w:cs="Courier New" w:hint="default"/>
+      </w:rPr>
+    </w:lvl>
+    <w:lvl w:ilvl="8" w:tplc="08090005">
+      <w:start w:val="1"/>
+      <w:numFmt w:val="bullet"/>
+      <w:lvlText w:val=""/>
+      <w:lvlJc w:val="left"/>
+      <w:pPr>
+        <w:ind w:left="6480" w:hanging="360"/>
+      </w:pPr>
+      <w:rPr>
+        <w:rFonts w:ascii="Wingdings" w:hAnsi="Wingdings" w:hint="default"/>
+      </w:rPr>
+    </w:lvl>
+  </w:abstractNum>
+  <w:abstractNum w:abstractNumId="2" w15:restartNumberingAfterBreak="0">
     <w:nsid w:val="21486E5E"/>
     <w:multiLevelType w:val="hybridMultilevel"/>
     <w:tmpl w:val="5C7A43C2"/>
@@ -1009,10 +1212,13 @@
     </w:lvl>
   </w:abstractNum>
   <w:num w:numId="1">
-    <w:abstractNumId w:val="1"/>
+    <w:abstractNumId w:val="2"/>
   </w:num>
   <w:num w:numId="2">
     <w:abstractNumId w:val="0"/>
+  </w:num>
+  <w:num w:numId="3">
+    <w:abstractNumId w:val="1"/>
   </w:num>
 </w:numbering>
 </file>

</xml_diff>